<commit_message>
added some small corrections
</commit_message>
<xml_diff>
--- a/docs/Week1.docx
+++ b/docs/Week1.docx
@@ -5,18 +5,28 @@
     <w:p>
       <w:pPr>
         <w:pStyle w:val="Heading1"/>
-      </w:pPr>
-      <w:proofErr w:type="spellStart"/>
-      <w:r>
+        <w:rPr>
+          <w:lang w:val="en-GB"/>
+        </w:rPr>
+      </w:pPr>
+      <w:r>
+        <w:rPr>
+          <w:lang w:val="en-GB"/>
+        </w:rPr>
         <w:t>Gramm</w:t>
       </w:r>
       <w:r>
+        <w:rPr>
+          <w:lang w:val="en-GB"/>
+        </w:rPr>
         <w:t>a</w:t>
       </w:r>
       <w:r>
+        <w:rPr>
+          <w:lang w:val="en-GB"/>
+        </w:rPr>
         <w:t>r</w:t>
       </w:r>
-      <w:proofErr w:type="spellEnd"/>
     </w:p>
     <w:p>
       <w:pPr>
@@ -46,6 +56,7 @@
       </w:r>
       <w:r>
         <w:rPr>
+          <w:noProof/>
           <w:lang w:val="en-US"/>
         </w:rPr>
         <w:drawing>
@@ -126,6 +137,7 @@
       </w:r>
       <w:r>
         <w:rPr>
+          <w:noProof/>
           <w:lang w:val="en-US"/>
         </w:rPr>
         <w:drawing>
@@ -175,7 +187,49 @@
         <w:rPr>
           <w:lang w:val="en-US"/>
         </w:rPr>
-        <w:t>For the assignment of week 1, we only created one type of statement the expression. Here we added all the required mathematical operations. We also decided to add the parenthesis. So we can write slightly more complex mathematical equations.</w:t>
+        <w:t>For the assignment of week 1, we only created one type of statement</w:t>
+      </w:r>
+      <w:r>
+        <w:rPr>
+          <w:lang w:val="en-US"/>
+        </w:rPr>
+        <w:t xml:space="preserve"> for</w:t>
+      </w:r>
+      <w:r>
+        <w:rPr>
+          <w:lang w:val="en-US"/>
+        </w:rPr>
+        <w:t xml:space="preserve"> the expression. Here we added all the required mathematical operations. We also decided to add parenthesis</w:t>
+      </w:r>
+      <w:r>
+        <w:rPr>
+          <w:lang w:val="en-US"/>
+        </w:rPr>
+        <w:t>,</w:t>
+      </w:r>
+      <w:r>
+        <w:rPr>
+          <w:lang w:val="en-US"/>
+        </w:rPr>
+        <w:t xml:space="preserve"> </w:t>
+      </w:r>
+      <w:r>
+        <w:rPr>
+          <w:lang w:val="en-US"/>
+        </w:rPr>
+        <w:t>s</w:t>
+      </w:r>
+      <w:r>
+        <w:rPr>
+          <w:lang w:val="en-US"/>
+        </w:rPr>
+        <w:t>o</w:t>
+      </w:r>
+      <w:r>
+        <w:rPr>
+          <w:lang w:val="en-US"/>
+        </w:rPr>
+        <w:t xml:space="preserve"> we can write slightly more complex mathematical equations.</w:t>
       </w:r>
     </w:p>
     <w:p>
@@ -189,7 +243,13 @@
           <w:lang w:val="en-US"/>
         </w:rPr>
         <w:lastRenderedPageBreak/>
-        <w:t>The parse tree that you would get for an expression is this:</w:t>
+        <w:t>The following expression</w:t>
+      </w:r>
+      <w:r>
+        <w:rPr>
+          <w:lang w:val="en-US"/>
+        </w:rPr>
+        <w:t>:</w:t>
       </w:r>
     </w:p>
     <w:p>
@@ -233,7 +293,19 @@
         <w:rPr>
           <w:lang w:val="en-US"/>
         </w:rPr>
-        <w:t>Result in this parse tree:</w:t>
+        <w:t xml:space="preserve">Result in </w:t>
+      </w:r>
+      <w:r>
+        <w:rPr>
+          <w:lang w:val="en-US"/>
+        </w:rPr>
+        <w:t>the following</w:t>
+      </w:r>
+      <w:r>
+        <w:rPr>
+          <w:lang w:val="en-US"/>
+        </w:rPr>
+        <w:t xml:space="preserve"> parse tree:</w:t>
       </w:r>
       <w:r>
         <w:rPr>
@@ -300,17 +372,30 @@
         <w:rPr>
           <w:lang w:val="en-US"/>
         </w:rPr>
-        <w:t>The java files that we generated where:</w:t>
-      </w:r>
-    </w:p>
-    <w:p>
-      <w:pPr>
-        <w:rPr>
-          <w:lang w:val="en-US"/>
-        </w:rPr>
-      </w:pPr>
-      <w:r>
-        <w:rPr>
+        <w:t xml:space="preserve">The java files that </w:t>
+      </w:r>
+      <w:r>
+        <w:rPr>
+          <w:lang w:val="en-US"/>
+        </w:rPr>
+        <w:t xml:space="preserve">were </w:t>
+      </w:r>
+      <w:r>
+        <w:rPr>
+          <w:lang w:val="en-US"/>
+        </w:rPr>
+        <w:t>generated:</w:t>
+      </w:r>
+    </w:p>
+    <w:p>
+      <w:pPr>
+        <w:rPr>
+          <w:lang w:val="en-US"/>
+        </w:rPr>
+      </w:pPr>
+      <w:r>
+        <w:rPr>
+          <w:noProof/>
           <w:lang w:val="en-US"/>
         </w:rPr>
         <w:drawing>
@@ -404,6 +489,7 @@
       </w:r>
       <w:r>
         <w:rPr>
+          <w:noProof/>
           <w:lang w:val="en-US"/>
         </w:rPr>
         <w:drawing>
@@ -463,6 +549,7 @@
       </w:r>
       <w:r>
         <w:rPr>
+          <w:noProof/>
           <w:lang w:val="en-US"/>
         </w:rPr>
         <w:drawing>
@@ -540,23 +627,42 @@
         <w:rPr>
           <w:lang w:val="en-US"/>
         </w:rPr>
-        <w:t>To compute the formula we used a stack. The listener traverses the tree in postfix order.  With each step, we add the result into our stack. Eventually after processing each step. You get the computed result inside of the stack. The code that we wrote looks like this:</w:t>
-      </w:r>
-      <w:r>
-        <w:rPr>
-          <w:lang w:val="en-US"/>
-        </w:rPr>
-        <w:t>:</w:t>
-      </w:r>
-    </w:p>
-    <w:p>
-      <w:pPr>
-        <w:rPr>
-          <w:lang w:val="en-US"/>
-        </w:rPr>
-      </w:pPr>
-      <w:r>
-        <w:rPr>
+        <w:t xml:space="preserve">To compute the </w:t>
+      </w:r>
+      <w:r>
+        <w:rPr>
+          <w:lang w:val="en-US"/>
+        </w:rPr>
+        <w:t>formula,</w:t>
+      </w:r>
+      <w:r>
+        <w:rPr>
+          <w:lang w:val="en-US"/>
+        </w:rPr>
+        <w:t xml:space="preserve"> we used a stack. The listener traverses the tree in postfix order.  With each step, we add the result into our stack. Eventually after processing each step. You get the computed result </w:t>
+      </w:r>
+      <w:r>
+        <w:rPr>
+          <w:lang w:val="en-US"/>
+        </w:rPr>
+        <w:t>on the top</w:t>
+      </w:r>
+      <w:r>
+        <w:rPr>
+          <w:lang w:val="en-US"/>
+        </w:rPr>
+        <w:t xml:space="preserve"> of the stack. The code that we wrote looks like this:</w:t>
+      </w:r>
+    </w:p>
+    <w:p>
+      <w:pPr>
+        <w:rPr>
+          <w:lang w:val="en-US"/>
+        </w:rPr>
+      </w:pPr>
+      <w:r>
+        <w:rPr>
+          <w:noProof/>
           <w:lang w:val="en-US"/>
         </w:rPr>
         <w:drawing>
@@ -614,6 +720,7 @@
       </w:r>
       <w:r>
         <w:rPr>
+          <w:noProof/>
           <w:lang w:val="en-US"/>
         </w:rPr>
         <w:drawing>

</xml_diff>